<commit_message>
game play instructions bonus
</commit_message>
<xml_diff>
--- a/documents/Rendu finale/Game Play Instructions.docx
+++ b/documents/Rendu finale/Game Play Instructions.docx
@@ -1085,15 +1085,7 @@
         <w:rPr>
           <w:lang w:val="en-US"/>
         </w:rPr>
-        <w:t>He’s not moving at all. If you are with the monster, you can take the box, those w</w:t>
-      </w:r>
-      <w:bookmarkStart w:id="0" w:name="_GoBack"/>
-      <w:bookmarkEnd w:id="0"/>
-      <w:r>
-        <w:rPr>
-          <w:lang w:val="en-US"/>
-        </w:rPr>
-        <w:t xml:space="preserve">ho is in the second platform of the hoist, and launch it on the </w:t>
+        <w:t xml:space="preserve">He’s not moving at all. If you are with the monster, you can take the box, those who is in the second platform of the hoist, and launch it on the </w:t>
       </w:r>
       <w:r>
         <w:rPr>
@@ -1399,6 +1391,61 @@
         </w:rPr>
         <w:t xml:space="preserve">a bar, at the top left of the screen is present during the entire demo. It does determine your alignment. When you play the monster, its increase in the red zone, and when you play the scientist, its decrease to the blue zone. </w:t>
       </w:r>
+      <w:r>
+        <w:rPr>
+          <w:lang w:val="en-US"/>
+        </w:rPr>
+        <w:br/>
+      </w:r>
+    </w:p>
+    <w:p>
+      <w:pPr>
+        <w:pStyle w:val="Paragraphedeliste"/>
+        <w:numPr>
+          <w:ilvl w:val="0"/>
+          <w:numId w:val="2"/>
+        </w:numPr>
+        <w:rPr>
+          <w:u w:val="single"/>
+          <w:lang w:val="en-US"/>
+        </w:rPr>
+      </w:pPr>
+      <w:r>
+        <w:rPr>
+          <w:u w:val="single"/>
+          <w:lang w:val="en-US"/>
+        </w:rPr>
+        <w:t>Bonus</w:t>
+      </w:r>
+      <w:r>
+        <w:rPr>
+          <w:u w:val="single"/>
+          <w:lang w:val="en-US"/>
+        </w:rPr>
+        <w:br/>
+      </w:r>
+      <w:r>
+        <w:rPr>
+          <w:lang w:val="en-US"/>
+        </w:rPr>
+        <w:t xml:space="preserve">In this level, you can found a “scientist Bonus” who gave to you an extra amount of </w:t>
+      </w:r>
+      <w:proofErr w:type="gramStart"/>
+      <w:r>
+        <w:rPr>
+          <w:lang w:val="en-US"/>
+        </w:rPr>
+        <w:t>scientists</w:t>
+      </w:r>
+      <w:proofErr w:type="gramEnd"/>
+      <w:r>
+        <w:rPr>
+          <w:lang w:val="en-US"/>
+        </w:rPr>
+        <w:t xml:space="preserve"> skill points.</w:t>
+      </w:r>
+      <w:bookmarkStart w:id="0" w:name="_GoBack"/>
+      <w:bookmarkEnd w:id="0"/>
     </w:p>
     <w:p>
       <w:pPr>

</xml_diff>